<commit_message>
snapshot 12.11, begin of creating coverage
</commit_message>
<xml_diff>
--- a/uvm_expt_files/Kmeans_snapshots/SnapshotsDoc.docx
+++ b/uvm_expt_files/Kmeans_snapshots/SnapshotsDoc.docx
@@ -4186,7 +4186,6 @@
           <w:p>
             <w:pPr>
               <w:rPr>
-                <w:rFonts w:hint="cs"/>
                 <w:sz w:val="24"/>
                 <w:szCs w:val="24"/>
                 <w:rtl/>
@@ -4215,7 +4214,6 @@
           <w:p>
             <w:pPr>
               <w:rPr>
-                <w:rFonts w:hint="cs"/>
                 <w:sz w:val="24"/>
                 <w:szCs w:val="24"/>
                 <w:rtl/>
@@ -4300,7 +4298,6 @@
           <w:p>
             <w:pPr>
               <w:rPr>
-                <w:rFonts w:hint="cs"/>
                 <w:sz w:val="24"/>
                 <w:szCs w:val="24"/>
                 <w:rtl/>
@@ -4324,7 +4321,6 @@
           <w:p>
             <w:pPr>
               <w:rPr>
-                <w:rFonts w:hint="cs"/>
                 <w:sz w:val="24"/>
                 <w:szCs w:val="24"/>
                 <w:rtl/>
@@ -4375,6 +4371,114 @@
                 <w:szCs w:val="24"/>
               </w:rPr>
               <w:t>10B</w:t>
+            </w:r>
+          </w:p>
+        </w:tc>
+      </w:tr>
+      <w:tr>
+        <w:trPr>
+          <w:trHeight w:val="554"/>
+        </w:trPr>
+        <w:tc>
+          <w:tcPr>
+            <w:tcW w:w="2684" w:type="dxa"/>
+          </w:tcPr>
+          <w:p>
+            <w:pPr>
+              <w:rPr>
+                <w:rFonts w:hint="cs"/>
+                <w:sz w:val="24"/>
+                <w:szCs w:val="24"/>
+                <w:rtl/>
+              </w:rPr>
+            </w:pPr>
+            <w:r>
+              <w:rPr>
+                <w:rFonts w:hint="cs"/>
+                <w:sz w:val="24"/>
+                <w:szCs w:val="24"/>
+                <w:rtl/>
+              </w:rPr>
+              <w:t>12.11</w:t>
+            </w:r>
+          </w:p>
+        </w:tc>
+        <w:tc>
+          <w:tcPr>
+            <w:tcW w:w="2684" w:type="dxa"/>
+          </w:tcPr>
+          <w:p>
+            <w:pPr>
+              <w:rPr>
+                <w:rFonts w:hint="cs"/>
+                <w:sz w:val="24"/>
+                <w:szCs w:val="24"/>
+                <w:rtl/>
+              </w:rPr>
+            </w:pPr>
+            <w:r>
+              <w:rPr>
+                <w:rFonts w:hint="cs"/>
+                <w:sz w:val="24"/>
+                <w:szCs w:val="24"/>
+                <w:rtl/>
+              </w:rPr>
+              <w:t>16:00</w:t>
+            </w:r>
+          </w:p>
+        </w:tc>
+        <w:tc>
+          <w:tcPr>
+            <w:tcW w:w="2684" w:type="dxa"/>
+          </w:tcPr>
+          <w:p>
+            <w:pPr>
+              <w:rPr>
+                <w:rFonts w:hint="cs"/>
+                <w:sz w:val="24"/>
+                <w:szCs w:val="24"/>
+                <w:rtl/>
+              </w:rPr>
+            </w:pPr>
+            <w:r>
+              <w:rPr>
+                <w:rFonts w:hint="cs"/>
+                <w:sz w:val="24"/>
+                <w:szCs w:val="24"/>
+              </w:rPr>
+              <w:t>M</w:t>
+            </w:r>
+            <w:r>
+              <w:rPr>
+                <w:sz w:val="24"/>
+                <w:szCs w:val="24"/>
+              </w:rPr>
+              <w:t>akefile</w:t>
+            </w:r>
+            <w:r>
+              <w:rPr>
+                <w:rFonts w:hint="cs"/>
+                <w:sz w:val="24"/>
+                <w:szCs w:val="24"/>
+                <w:rtl/>
+              </w:rPr>
+              <w:t xml:space="preserve"> מותאם ל</w:t>
+            </w:r>
+            <w:r>
+              <w:rPr>
+                <w:sz w:val="24"/>
+                <w:szCs w:val="24"/>
+              </w:rPr>
+              <w:t>coverage</w:t>
+            </w:r>
+            <w:r>
+              <w:rPr>
+                <w:rFonts w:hint="cs"/>
+                <w:sz w:val="24"/>
+                <w:szCs w:val="24"/>
+                <w:rtl/>
+              </w:rPr>
+              <w:t>.</w:t>
             </w:r>
           </w:p>
         </w:tc>

</xml_diff>